<commit_message>
Complete report to lab5(Corrected front page)
</commit_message>
<xml_diff>
--- a/5semestr/TPO/TPO_LR15.docx
+++ b/5semestr/TPO/TPO_LR15.docx
@@ -148,26 +148,15 @@
           <w:sz w:val="28"/>
           <w:szCs w:val="28"/>
         </w:rPr>
-        <w:t>Тестирование программного обеспечения»</w:t>
-      </w:r>
-    </w:p>
-    <w:p>
-      <w:pPr>
-        <w:jc w:val="center"/>
-        <w:rPr>
-          <w:rFonts w:ascii="Times New Roman" w:eastAsia="Calibri" w:hAnsi="Times New Roman" w:cs="Times New Roman"/>
-          <w:sz w:val="28"/>
-          <w:szCs w:val="28"/>
-          <w:lang w:val="en-US"/>
-        </w:rPr>
-      </w:pPr>
-      <w:r>
-        <w:rPr>
-          <w:rFonts w:ascii="Times New Roman" w:eastAsia="Calibri" w:hAnsi="Times New Roman" w:cs="Times New Roman"/>
-          <w:sz w:val="28"/>
-          <w:szCs w:val="28"/>
-        </w:rPr>
-        <w:t xml:space="preserve">на тему «Исследование способов модульного тестирования программного обеспечения в среде </w:t>
+        <w:t>на тему «Исследование способов модульного тестирования програм</w:t>
+      </w:r>
+      <w:r>
+        <w:rPr>
+          <w:rFonts w:ascii="Times New Roman" w:eastAsia="Calibri" w:hAnsi="Times New Roman" w:cs="Times New Roman"/>
+          <w:sz w:val="28"/>
+          <w:szCs w:val="28"/>
+        </w:rPr>
+        <w:t xml:space="preserve">много обеспечения в среде </w:t>
       </w:r>
       <w:proofErr w:type="spellStart"/>
       <w:r>
@@ -185,7 +174,7 @@
           <w:sz w:val="28"/>
           <w:szCs w:val="28"/>
         </w:rPr>
-        <w:t xml:space="preserve"> </w:t>
+        <w:t>»</w:t>
       </w:r>
     </w:p>
     <w:p>
@@ -389,7 +378,6 @@
           <w:rFonts w:ascii="Times New Roman" w:eastAsia="Calibri" w:hAnsi="Times New Roman" w:cs="Times New Roman"/>
           <w:sz w:val="28"/>
           <w:szCs w:val="28"/>
-          <w:lang w:val="en-US"/>
         </w:rPr>
       </w:pPr>
     </w:p>
@@ -419,6 +407,18 @@
           <w:rFonts w:ascii="Times New Roman" w:eastAsia="Calibri" w:hAnsi="Times New Roman" w:cs="Times New Roman"/>
           <w:sz w:val="28"/>
           <w:szCs w:val="28"/>
+          <w:lang w:val="en-US"/>
+        </w:rPr>
+      </w:pPr>
+    </w:p>
+    <w:p>
+      <w:pPr>
+        <w:jc w:val="center"/>
+        <w:rPr>
+          <w:rFonts w:ascii="Times New Roman" w:eastAsia="Calibri" w:hAnsi="Times New Roman" w:cs="Times New Roman"/>
+          <w:sz w:val="28"/>
+          <w:szCs w:val="28"/>
+          <w:lang w:val="en-US"/>
         </w:rPr>
       </w:pPr>
     </w:p>
@@ -5256,7 +5256,7 @@
 </file>
 
 <file path=customXml/itemProps1.xml><?xml version="1.0" encoding="utf-8"?>
-<ds:datastoreItem xmlns:ds="http://schemas.openxmlformats.org/officeDocument/2006/customXml" ds:itemID="{2DAD15DF-42AA-43E0-8550-014788168915}">
+<ds:datastoreItem xmlns:ds="http://schemas.openxmlformats.org/officeDocument/2006/customXml" ds:itemID="{E40ECB7C-910D-4EDC-9C3A-8E32BCAE5583}">
   <ds:schemaRefs>
     <ds:schemaRef ds:uri="http://schemas.openxmlformats.org/officeDocument/2006/bibliography"/>
   </ds:schemaRefs>

</xml_diff>